<commit_message>
correção nas variaveis do modulo dispensa eletronica
</commit_message>
<xml_diff>
--- a/modules/dispensa_eletronica/template/template_aviso_dispensa.docx
+++ b/modules/dispensa_eletronica/template/template_aviso_dispensa.docx
@@ -6,15 +6,19 @@
       <w:r>
         <w:t>{{</w:t>
       </w:r>
-      <w:proofErr w:type="spellStart"/>
-      <w:r>
-        <w:t>id_processo</w:t>
-      </w:r>
-      <w:proofErr w:type="spellEnd"/>
+      <w:r>
+        <w:t>data_sessao_formatada</w:t>
+      </w:r>
       <w:r>
         <w:t>}}</w:t>
       </w:r>
     </w:p>
+    <w:p/>
+    <w:p>
+      <w:r>
+        <w:t>{{id_processo}}</w:t>
+      </w:r>
+    </w:p>
     <w:p>
       <w:r>
         <w:t>{{tipo}}</w:t>
@@ -32,41 +36,17 @@
     </w:p>
     <w:p>
       <w:r>
-        <w:t>{{</w:t>
-      </w:r>
-      <w:proofErr w:type="spellStart"/>
-      <w:r>
-        <w:t>situacao</w:t>
-      </w:r>
-      <w:proofErr w:type="spellEnd"/>
-      <w:r>
-        <w:t>}}</w:t>
-      </w:r>
-    </w:p>
-    <w:p>
-      <w:r>
-        <w:t>{{</w:t>
-      </w:r>
-      <w:proofErr w:type="spellStart"/>
-      <w:r>
-        <w:t>nup</w:t>
-      </w:r>
-      <w:proofErr w:type="spellEnd"/>
-      <w:r>
-        <w:t>}}</w:t>
-      </w:r>
-    </w:p>
-    <w:p>
-      <w:r>
-        <w:t>{{</w:t>
-      </w:r>
-      <w:proofErr w:type="spellStart"/>
-      <w:r>
-        <w:t>material_servico</w:t>
-      </w:r>
-      <w:proofErr w:type="spellEnd"/>
-      <w:r>
-        <w:t>}}</w:t>
+        <w:t>{{situacao}}</w:t>
+      </w:r>
+    </w:p>
+    <w:p>
+      <w:r>
+        <w:t>{{nup}}</w:t>
+      </w:r>
+    </w:p>
+    <w:p>
+      <w:r>
+        <w:t>{{material_servico}}</w:t>
       </w:r>
     </w:p>
     <w:p>
@@ -76,41 +56,17 @@
     </w:p>
     <w:p>
       <w:r>
-        <w:t>{{</w:t>
-      </w:r>
-      <w:proofErr w:type="spellStart"/>
-      <w:r>
-        <w:t>data_sessao</w:t>
-      </w:r>
-      <w:proofErr w:type="spellEnd"/>
-      <w:r>
-        <w:t>}}</w:t>
-      </w:r>
-    </w:p>
-    <w:p>
-      <w:r>
-        <w:t>{{</w:t>
-      </w:r>
-      <w:proofErr w:type="spellStart"/>
-      <w:r>
-        <w:t>previsao_contratacao</w:t>
-      </w:r>
-      <w:proofErr w:type="spellEnd"/>
-      <w:r>
-        <w:t>}}</w:t>
-      </w:r>
-    </w:p>
-    <w:p>
-      <w:r>
-        <w:t>{{</w:t>
-      </w:r>
-      <w:proofErr w:type="spellStart"/>
-      <w:r>
-        <w:t>vigencia</w:t>
-      </w:r>
-      <w:proofErr w:type="spellEnd"/>
-      <w:r>
-        <w:t>}}</w:t>
+        <w:t>{{data_sessao}}</w:t>
+      </w:r>
+    </w:p>
+    <w:p>
+      <w:r>
+        <w:t>{{previsao_contratacao}}</w:t>
+      </w:r>
+    </w:p>
+    <w:p>
+      <w:r>
+        <w:t>{{vigencia}}</w:t>
       </w:r>
     </w:p>
     <w:p>
@@ -120,133 +76,53 @@
         </w:rPr>
       </w:pPr>
       <w:r>
-        <w:t>{{</w:t>
-      </w:r>
-      <w:proofErr w:type="spellStart"/>
-      <w:r>
-        <w:t>criterio_julgamento</w:t>
-      </w:r>
-      <w:proofErr w:type="spellEnd"/>
-      <w:r>
-        <w:t>}}</w:t>
-      </w:r>
-    </w:p>
-    <w:p>
-      <w:r>
-        <w:t>{{</w:t>
-      </w:r>
-      <w:proofErr w:type="spellStart"/>
-      <w:r>
-        <w:t>com_disputa</w:t>
-      </w:r>
-      <w:proofErr w:type="spellEnd"/>
-      <w:r>
-        <w:t>}}</w:t>
-      </w:r>
-    </w:p>
-    <w:p>
-      <w:r>
-        <w:t>{{</w:t>
-      </w:r>
-      <w:proofErr w:type="spellStart"/>
-      <w:r>
-        <w:t>pesquisa_preco</w:t>
-      </w:r>
-      <w:proofErr w:type="spellEnd"/>
-      <w:r>
-        <w:t>}}</w:t>
+        <w:t>{{criterio_julgamento}}</w:t>
+      </w:r>
+    </w:p>
+    <w:p>
+      <w:r>
+        <w:t>{{com_disputa}}</w:t>
+      </w:r>
+    </w:p>
+    <w:p>
+      <w:r>
+        <w:t>{{pesquisa_preco}}</w:t>
       </w:r>
     </w:p>
     <w:p/>
     <w:p>
       <w:r>
-        <w:t>{{</w:t>
-      </w:r>
-      <w:proofErr w:type="spellStart"/>
-      <w:r>
-        <w:t>valor_total</w:t>
-      </w:r>
-      <w:proofErr w:type="spellEnd"/>
-      <w:r>
-        <w:t>}}</w:t>
-      </w:r>
-    </w:p>
-    <w:p>
-      <w:r>
-        <w:t>{{</w:t>
-      </w:r>
-      <w:proofErr w:type="spellStart"/>
-      <w:r>
-        <w:t>acao_interna</w:t>
-      </w:r>
-      <w:proofErr w:type="spellEnd"/>
-      <w:r>
-        <w:t>}}</w:t>
-      </w:r>
-    </w:p>
-    <w:p>
-      <w:r>
-        <w:t>{{</w:t>
-      </w:r>
-      <w:proofErr w:type="spellStart"/>
-      <w:r>
-        <w:t>fonte_recursos</w:t>
-      </w:r>
-      <w:proofErr w:type="spellEnd"/>
-      <w:r>
-        <w:t>}}</w:t>
-      </w:r>
-    </w:p>
-    <w:p>
-      <w:r>
-        <w:t>{{</w:t>
-      </w:r>
-      <w:proofErr w:type="spellStart"/>
-      <w:r>
-        <w:t>natureza_despesa</w:t>
-      </w:r>
-      <w:proofErr w:type="spellEnd"/>
-      <w:r>
-        <w:t>}}</w:t>
-      </w:r>
-    </w:p>
-    <w:p>
-      <w:r>
-        <w:t>{{</w:t>
-      </w:r>
-      <w:proofErr w:type="spellStart"/>
-      <w:r>
-        <w:t>unidade_orcamentaria</w:t>
-      </w:r>
-      <w:proofErr w:type="spellEnd"/>
-      <w:r>
-        <w:t>}}</w:t>
-      </w:r>
-    </w:p>
-    <w:p>
-      <w:r>
-        <w:t>{{</w:t>
-      </w:r>
-      <w:proofErr w:type="spellStart"/>
-      <w:r>
-        <w:t>programa_trabalho_resuminho</w:t>
-      </w:r>
-      <w:proofErr w:type="spellEnd"/>
-      <w:r>
-        <w:t>}}</w:t>
-      </w:r>
-    </w:p>
-    <w:p>
-      <w:r>
-        <w:t>{{</w:t>
-      </w:r>
-      <w:proofErr w:type="spellStart"/>
-      <w:r>
-        <w:t>atividade_custeio</w:t>
-      </w:r>
-      <w:proofErr w:type="spellEnd"/>
-      <w:r>
-        <w:t>}}</w:t>
+        <w:t>{{valor_total}}</w:t>
+      </w:r>
+    </w:p>
+    <w:p>
+      <w:r>
+        <w:t>{{acao_interna}}</w:t>
+      </w:r>
+    </w:p>
+    <w:p>
+      <w:r>
+        <w:t>{{fonte_recursos}}</w:t>
+      </w:r>
+    </w:p>
+    <w:p>
+      <w:r>
+        <w:t>{{natureza_despesa}}</w:t>
+      </w:r>
+    </w:p>
+    <w:p>
+      <w:r>
+        <w:t>{{unidade_orcamentaria}}</w:t>
+      </w:r>
+    </w:p>
+    <w:p>
+      <w:r>
+        <w:t>{{programa_trabalho_resuminho}}</w:t>
+      </w:r>
+    </w:p>
+    <w:p>
+      <w:r>
+        <w:t>{{atividade_custeio}}</w:t>
       </w:r>
     </w:p>
     <w:p>
@@ -257,80 +133,32 @@
     <w:p>
       <w:r>
         <w:lastRenderedPageBreak/>
-        <w:t>{{</w:t>
-      </w:r>
-      <w:proofErr w:type="spellStart"/>
-      <w:r>
-        <w:t>uasg</w:t>
-      </w:r>
-      <w:proofErr w:type="spellEnd"/>
-      <w:r>
-        <w:t>}}</w:t>
-      </w:r>
-    </w:p>
-    <w:p>
-      <w:r>
-        <w:t>{{</w:t>
-      </w:r>
-      <w:proofErr w:type="spellStart"/>
-      <w:r>
-        <w:t>orgao_responsavel</w:t>
-      </w:r>
-      <w:proofErr w:type="spellEnd"/>
-      <w:r>
-        <w:t>}}</w:t>
-      </w:r>
-    </w:p>
-    <w:p>
-      <w:r>
-        <w:t>{{</w:t>
-      </w:r>
-      <w:proofErr w:type="spellStart"/>
-      <w:r>
-        <w:t>sigla_om</w:t>
-      </w:r>
-      <w:proofErr w:type="spellEnd"/>
-      <w:r>
-        <w:t>}}</w:t>
-      </w:r>
-    </w:p>
-    <w:p>
-      <w:r>
-        <w:t>{{</w:t>
-      </w:r>
-      <w:proofErr w:type="spellStart"/>
-      <w:r>
-        <w:t>setor_responsavel</w:t>
-      </w:r>
-      <w:proofErr w:type="spellEnd"/>
-      <w:r>
-        <w:t>}}</w:t>
-      </w:r>
-    </w:p>
-    <w:p>
-      <w:r>
-        <w:t>{{</w:t>
-      </w:r>
-      <w:proofErr w:type="spellStart"/>
-      <w:r>
-        <w:t>cod_par</w:t>
-      </w:r>
-      <w:proofErr w:type="spellEnd"/>
-      <w:r>
-        <w:t>}}</w:t>
-      </w:r>
-    </w:p>
-    <w:p>
-      <w:r>
-        <w:t>{{</w:t>
-      </w:r>
-      <w:proofErr w:type="spellStart"/>
-      <w:r>
-        <w:t>prioridade_par</w:t>
-      </w:r>
-      <w:proofErr w:type="spellEnd"/>
-      <w:r>
-        <w:t>}}</w:t>
+        <w:t>{{uasg}}</w:t>
+      </w:r>
+    </w:p>
+    <w:p>
+      <w:r>
+        <w:t>{{orgao_responsavel}}</w:t>
+      </w:r>
+    </w:p>
+    <w:p>
+      <w:r>
+        <w:t>{{sigla_om}}</w:t>
+      </w:r>
+    </w:p>
+    <w:p>
+      <w:r>
+        <w:t>{{setor_responsavel}}</w:t>
+      </w:r>
+    </w:p>
+    <w:p>
+      <w:r>
+        <w:t>{{cod_par}}</w:t>
+      </w:r>
+    </w:p>
+    <w:p>
+      <w:r>
+        <w:t>{{prioridade_par}}</w:t>
       </w:r>
     </w:p>
     <w:p>
@@ -340,28 +168,12 @@
     </w:p>
     <w:p>
       <w:r>
-        <w:t>{{</w:t>
-      </w:r>
-      <w:proofErr w:type="spellStart"/>
-      <w:r>
-        <w:t>endereco</w:t>
-      </w:r>
-      <w:proofErr w:type="spellEnd"/>
-      <w:r>
-        <w:t>}}</w:t>
-      </w:r>
-    </w:p>
-    <w:p>
-      <w:r>
-        <w:t>{{</w:t>
-      </w:r>
-      <w:proofErr w:type="spellStart"/>
-      <w:r>
-        <w:t>email</w:t>
-      </w:r>
-      <w:proofErr w:type="spellEnd"/>
-      <w:r>
-        <w:t>}}</w:t>
+        <w:t>{{endereco}}</w:t>
+      </w:r>
+    </w:p>
+    <w:p>
+      <w:r>
+        <w:t>{{email}}</w:t>
       </w:r>
     </w:p>
     <w:p>
@@ -371,28 +183,12 @@
     </w:p>
     <w:p>
       <w:r>
-        <w:t>{{</w:t>
-      </w:r>
-      <w:proofErr w:type="spellStart"/>
-      <w:r>
-        <w:t>dias_para_recebimento</w:t>
-      </w:r>
-      <w:proofErr w:type="spellEnd"/>
-      <w:r>
-        <w:t>}}</w:t>
-      </w:r>
-    </w:p>
-    <w:p>
-      <w:r>
-        <w:t>{{</w:t>
-      </w:r>
-      <w:proofErr w:type="spellStart"/>
-      <w:r>
-        <w:t>horario_para_recebimento</w:t>
-      </w:r>
-      <w:proofErr w:type="spellEnd"/>
-      <w:r>
-        <w:t>}}</w:t>
+        <w:t>{{dias_para_recebimento}}</w:t>
+      </w:r>
+    </w:p>
+    <w:p>
+      <w:r>
+        <w:t>{{horario_para_recebimento}}</w:t>
       </w:r>
     </w:p>
     <w:p>
@@ -413,54 +209,22 @@
     <w:p/>
     <w:p>
       <w:r>
-        <w:t>{{</w:t>
-      </w:r>
-      <w:proofErr w:type="spellStart"/>
-      <w:r>
-        <w:t>ordenador_despesas</w:t>
-      </w:r>
-      <w:proofErr w:type="spellEnd"/>
-      <w:r>
-        <w:t>}}</w:t>
-      </w:r>
-    </w:p>
-    <w:p>
-      <w:r>
-        <w:t>{{</w:t>
-      </w:r>
-      <w:proofErr w:type="spellStart"/>
-      <w:r>
-        <w:t>agente_fiscal</w:t>
-      </w:r>
-      <w:proofErr w:type="spellEnd"/>
-      <w:r>
-        <w:t>}}</w:t>
-      </w:r>
-    </w:p>
-    <w:p>
-      <w:r>
-        <w:t>{{</w:t>
-      </w:r>
-      <w:proofErr w:type="spellStart"/>
-      <w:r>
-        <w:t>gerente_de_credito</w:t>
-      </w:r>
-      <w:proofErr w:type="spellEnd"/>
-      <w:r>
-        <w:t>}}</w:t>
-      </w:r>
-    </w:p>
-    <w:p>
-      <w:r>
-        <w:t>{{</w:t>
-      </w:r>
-      <w:proofErr w:type="spellStart"/>
-      <w:r>
-        <w:t>responsavel_pela_demanda</w:t>
-      </w:r>
-      <w:proofErr w:type="spellEnd"/>
-      <w:r>
-        <w:t>}}</w:t>
+        <w:t>{{ordenador_despesas}}</w:t>
+      </w:r>
+    </w:p>
+    <w:p>
+      <w:r>
+        <w:t>{{agente_fiscal}}</w:t>
+      </w:r>
+    </w:p>
+    <w:p>
+      <w:r>
+        <w:t>{{gerente_de_credito}}</w:t>
+      </w:r>
+    </w:p>
+    <w:p>
+      <w:r>
+        <w:t>{{responsavel_pela_demanda}}</w:t>
       </w:r>
     </w:p>
     <w:p>
@@ -471,80 +235,32 @@
     <w:p/>
     <w:p>
       <w:r>
-        <w:t>{{</w:t>
-      </w:r>
-      <w:proofErr w:type="spellStart"/>
-      <w:r>
-        <w:t>comentarios</w:t>
-      </w:r>
-      <w:proofErr w:type="spellEnd"/>
-      <w:r>
-        <w:t>}}</w:t>
-      </w:r>
-    </w:p>
-    <w:p>
-      <w:r>
-        <w:t>{{</w:t>
-      </w:r>
-      <w:proofErr w:type="spellStart"/>
-      <w:r>
-        <w:t>link_pncp</w:t>
-      </w:r>
-      <w:proofErr w:type="spellEnd"/>
-      <w:r>
-        <w:t>}}</w:t>
-      </w:r>
-    </w:p>
-    <w:p>
-      <w:r>
-        <w:t>{{</w:t>
-      </w:r>
-      <w:proofErr w:type="spellStart"/>
-      <w:r>
-        <w:t>link_portal_marinha</w:t>
-      </w:r>
-      <w:proofErr w:type="spellEnd"/>
-      <w:r>
-        <w:t>}}</w:t>
-      </w:r>
-    </w:p>
-    <w:p>
-      <w:r>
-        <w:t>{{</w:t>
-      </w:r>
-      <w:proofErr w:type="spellStart"/>
-      <w:r>
-        <w:t>comunicacao_padronizada</w:t>
-      </w:r>
-      <w:proofErr w:type="spellEnd"/>
-      <w:r>
-        <w:t>}}</w:t>
-      </w:r>
-    </w:p>
-    <w:p>
-      <w:r>
-        <w:t>{{</w:t>
-      </w:r>
-      <w:proofErr w:type="spellStart"/>
-      <w:r>
-        <w:t>do_responsavel</w:t>
-      </w:r>
-      <w:proofErr w:type="spellEnd"/>
-      <w:r>
-        <w:t>}}</w:t>
-      </w:r>
-    </w:p>
-    <w:p>
-      <w:r>
-        <w:t>{{</w:t>
-      </w:r>
-      <w:proofErr w:type="spellStart"/>
-      <w:r>
-        <w:t>ao_responsavel</w:t>
-      </w:r>
-      <w:proofErr w:type="spellEnd"/>
-      <w:r>
-        <w:t>}}</w:t>
+        <w:t>{{comentarios}}</w:t>
+      </w:r>
+    </w:p>
+    <w:p>
+      <w:r>
+        <w:t>{{link_pncp}}</w:t>
+      </w:r>
+    </w:p>
+    <w:p>
+      <w:r>
+        <w:t>{{link_portal_marinha}}</w:t>
+      </w:r>
+    </w:p>
+    <w:p>
+      <w:r>
+        <w:t>{{comunicacao_padronizada}}</w:t>
+      </w:r>
+    </w:p>
+    <w:p>
+      <w:r>
+        <w:t>{{do_responsavel}}</w:t>
+      </w:r>
+    </w:p>
+    <w:p>
+      <w:r>
+        <w:t>{{ao_responsavel}}</w:t>
       </w:r>
     </w:p>
     <w:p/>
@@ -1162,7 +878,6 @@
   <w:style w:type="character" w:default="1" w:styleId="Fontepargpadro">
     <w:name w:val="Default Paragraph Font"/>
     <w:uiPriority w:val="1"/>
-    <w:semiHidden/>
     <w:unhideWhenUsed/>
   </w:style>
   <w:style w:type="table" w:default="1" w:styleId="Tabelanormal">

</xml_diff>